<commit_message>
rapport bug mise a jour
</commit_message>
<xml_diff>
--- a/test/RapportBugs.docx
+++ b/test/RapportBugs.docx
@@ -252,7 +252,6 @@
               </w:rPr>
               <w:t xml:space="preserve"> ====================================================================== </w:t>
             </w:r>
-            <w:proofErr w:type="spellStart"/>
             <w:r>
               <w:rPr>
                 <w:rFonts w:ascii="Helvetica" w:hAnsi="Helvetica" w:cs="Helvetica"/>
@@ -260,17 +259,7 @@
                 <w:highlight w:val="yellow"/>
                 <w:lang w:val="en-GB"/>
               </w:rPr>
-              <w:t>FAIL</w:t>
-            </w:r>
-            <w:proofErr w:type="spellEnd"/>
-            <w:r>
-              <w:rPr>
-                <w:rFonts w:ascii="Helvetica" w:hAnsi="Helvetica" w:cs="Helvetica"/>
-                <w:color w:val="000000" w:themeColor="text1"/>
-                <w:highlight w:val="yellow"/>
-                <w:lang w:val="en-GB"/>
-              </w:rPr>
-              <w:t xml:space="preserve">: </w:t>
+              <w:t xml:space="preserve">FAIL: </w:t>
             </w:r>
             <w:proofErr w:type="spellStart"/>
             <w:r>
@@ -1093,6 +1082,9 @@
             <w:r>
               <w:t xml:space="preserve"> </w:t>
             </w:r>
+            <w:r>
+              <w:t>Test utilisateur interface</w:t>
+            </w:r>
           </w:p>
           <w:p>
             <w:pPr>
@@ -1121,6 +1113,9 @@
             </w:r>
             <w:r>
               <w:t xml:space="preserve"> </w:t>
+            </w:r>
+            <w:r>
+              <w:t>Fenetre3.5.py</w:t>
             </w:r>
           </w:p>
           <w:p/>
@@ -1156,6 +1151,652 @@
                 <w:color w:val="000000" w:themeColor="text1"/>
               </w:rPr>
             </w:pPr>
+            <w:r>
+              <w:rPr>
+                <w:b/>
+                <w:bCs/>
+                <w:color w:val="000000" w:themeColor="text1"/>
+              </w:rPr>
+              <w:t xml:space="preserve">Interface : </w:t>
+            </w:r>
+          </w:p>
+          <w:p>
+            <w:pPr>
+              <w:rPr>
+                <w:color w:val="000000" w:themeColor="text1"/>
+              </w:rPr>
+            </w:pPr>
+            <w:r>
+              <w:rPr>
+                <w:b/>
+                <w:bCs/>
+                <w:color w:val="000000" w:themeColor="text1"/>
+              </w:rPr>
+              <w:t>-</w:t>
+            </w:r>
+            <w:r>
+              <w:rPr>
+                <w:color w:val="000000" w:themeColor="text1"/>
+              </w:rPr>
+              <w:t xml:space="preserve">le </w:t>
+            </w:r>
+            <w:proofErr w:type="spellStart"/>
+            <w:r>
+              <w:rPr>
+                <w:color w:val="000000" w:themeColor="text1"/>
+              </w:rPr>
+              <w:t>timer</w:t>
+            </w:r>
+            <w:proofErr w:type="spellEnd"/>
+            <w:r>
+              <w:rPr>
+                <w:color w:val="000000" w:themeColor="text1"/>
+              </w:rPr>
+              <w:t xml:space="preserve"> se lance directement </w:t>
+            </w:r>
+            <w:r>
+              <w:rPr>
+                <w:color w:val="000000" w:themeColor="text1"/>
+              </w:rPr>
+              <w:t>(devrait</w:t>
+            </w:r>
+            <w:r>
+              <w:rPr>
+                <w:color w:val="000000" w:themeColor="text1"/>
+              </w:rPr>
+              <w:t xml:space="preserve"> attendre la </w:t>
+            </w:r>
+            <w:r>
+              <w:rPr>
+                <w:color w:val="000000" w:themeColor="text1"/>
+              </w:rPr>
+              <w:t>génération</w:t>
+            </w:r>
+            <w:r>
+              <w:rPr>
+                <w:color w:val="000000" w:themeColor="text1"/>
+              </w:rPr>
+              <w:t xml:space="preserve"> d’une grille)</w:t>
+            </w:r>
+          </w:p>
+          <w:p>
+            <w:pPr>
+              <w:rPr>
+                <w:color w:val="000000" w:themeColor="text1"/>
+              </w:rPr>
+            </w:pPr>
+            <w:r>
+              <w:rPr>
+                <w:color w:val="000000" w:themeColor="text1"/>
+              </w:rPr>
+              <w:t xml:space="preserve">-le </w:t>
+            </w:r>
+            <w:proofErr w:type="spellStart"/>
+            <w:r>
+              <w:rPr>
+                <w:color w:val="000000" w:themeColor="text1"/>
+              </w:rPr>
+              <w:t>timer</w:t>
+            </w:r>
+            <w:proofErr w:type="spellEnd"/>
+            <w:r>
+              <w:rPr>
+                <w:color w:val="000000" w:themeColor="text1"/>
+              </w:rPr>
+              <w:t xml:space="preserve"> doit être déplacer et aller dans les compteurs </w:t>
+            </w:r>
+            <w:proofErr w:type="gramStart"/>
+            <w:r>
+              <w:rPr>
+                <w:color w:val="000000" w:themeColor="text1"/>
+              </w:rPr>
+              <w:t>( bombe</w:t>
+            </w:r>
+            <w:proofErr w:type="gramEnd"/>
+            <w:r>
+              <w:rPr>
+                <w:color w:val="000000" w:themeColor="text1"/>
+              </w:rPr>
+              <w:t xml:space="preserve"> restantes / nb coups)</w:t>
+            </w:r>
+          </w:p>
+          <w:p>
+            <w:pPr>
+              <w:rPr>
+                <w:color w:val="000000" w:themeColor="text1"/>
+              </w:rPr>
+            </w:pPr>
+            <w:r>
+              <w:rPr>
+                <w:color w:val="000000" w:themeColor="text1"/>
+              </w:rPr>
+              <w:t xml:space="preserve">- les compteur sont déjà affecté par une variable </w:t>
+            </w:r>
+            <w:proofErr w:type="gramStart"/>
+            <w:r>
+              <w:rPr>
+                <w:color w:val="000000" w:themeColor="text1"/>
+              </w:rPr>
+              <w:t>( doit</w:t>
+            </w:r>
+            <w:proofErr w:type="gramEnd"/>
+            <w:r>
+              <w:rPr>
+                <w:color w:val="000000" w:themeColor="text1"/>
+              </w:rPr>
+              <w:t xml:space="preserve"> attendre la </w:t>
+            </w:r>
+            <w:proofErr w:type="spellStart"/>
+            <w:r>
+              <w:rPr>
+                <w:color w:val="000000" w:themeColor="text1"/>
+              </w:rPr>
+              <w:t>génaration</w:t>
+            </w:r>
+            <w:proofErr w:type="spellEnd"/>
+            <w:r>
+              <w:rPr>
+                <w:color w:val="000000" w:themeColor="text1"/>
+              </w:rPr>
+              <w:t xml:space="preserve"> d’une grille et click du joueur)</w:t>
+            </w:r>
+          </w:p>
+          <w:p>
+            <w:pPr>
+              <w:rPr>
+                <w:color w:val="000000" w:themeColor="text1"/>
+              </w:rPr>
+            </w:pPr>
+            <w:r>
+              <w:rPr>
+                <w:color w:val="000000" w:themeColor="text1"/>
+              </w:rPr>
+              <w:t>-les boutons radio[niveau] n’ont aucune interaction</w:t>
+            </w:r>
+          </w:p>
+          <w:p>
+            <w:pPr>
+              <w:rPr>
+                <w:color w:val="000000" w:themeColor="text1"/>
+              </w:rPr>
+            </w:pPr>
+            <w:r>
+              <w:rPr>
+                <w:color w:val="000000" w:themeColor="text1"/>
+              </w:rPr>
+              <w:t>-options :</w:t>
+            </w:r>
+          </w:p>
+          <w:p>
+            <w:pPr>
+              <w:rPr>
+                <w:color w:val="000000" w:themeColor="text1"/>
+              </w:rPr>
+            </w:pPr>
+            <w:r>
+              <w:rPr>
+                <w:color w:val="000000" w:themeColor="text1"/>
+              </w:rPr>
+              <w:t xml:space="preserve">          </w:t>
+            </w:r>
+            <w:r>
+              <w:rPr>
+                <w:color w:val="000000" w:themeColor="text1"/>
+              </w:rPr>
+              <w:t>-</w:t>
+            </w:r>
+            <w:r>
+              <w:rPr>
+                <w:color w:val="000000" w:themeColor="text1"/>
+              </w:rPr>
+              <w:t>Bouton nouvelle partie ne fait rien</w:t>
+            </w:r>
+          </w:p>
+          <w:p>
+            <w:pPr>
+              <w:rPr>
+                <w:color w:val="000000" w:themeColor="text1"/>
+              </w:rPr>
+            </w:pPr>
+            <w:r>
+              <w:rPr>
+                <w:color w:val="000000" w:themeColor="text1"/>
+              </w:rPr>
+              <w:t xml:space="preserve">          </w:t>
+            </w:r>
+            <w:r>
+              <w:rPr>
+                <w:color w:val="000000" w:themeColor="text1"/>
+              </w:rPr>
+              <w:t xml:space="preserve">-Bouton </w:t>
+            </w:r>
+            <w:r>
+              <w:rPr>
+                <w:color w:val="000000" w:themeColor="text1"/>
+              </w:rPr>
+              <w:t>Règle</w:t>
+            </w:r>
+            <w:r>
+              <w:rPr>
+                <w:color w:val="000000" w:themeColor="text1"/>
+              </w:rPr>
+              <w:t xml:space="preserve"> du jeu ne fait rien</w:t>
+            </w:r>
+          </w:p>
+          <w:p>
+            <w:pPr>
+              <w:rPr>
+                <w:color w:val="000000" w:themeColor="text1"/>
+              </w:rPr>
+            </w:pPr>
+            <w:r>
+              <w:rPr>
+                <w:color w:val="000000" w:themeColor="text1"/>
+              </w:rPr>
+              <w:t xml:space="preserve">          -Niveau </w:t>
+            </w:r>
+            <w:r>
+              <w:rPr>
+                <w:color w:val="000000" w:themeColor="text1"/>
+              </w:rPr>
+              <w:t>ergonomie</w:t>
+            </w:r>
+            <w:r>
+              <w:rPr>
+                <w:color w:val="000000" w:themeColor="text1"/>
+              </w:rPr>
+              <w:t xml:space="preserve"> et compréhension de l’interface je </w:t>
+            </w:r>
+            <w:r>
+              <w:rPr>
+                <w:color w:val="000000" w:themeColor="text1"/>
+              </w:rPr>
+              <w:t>pense</w:t>
+            </w:r>
+            <w:r>
+              <w:rPr>
+                <w:color w:val="000000" w:themeColor="text1"/>
+              </w:rPr>
+              <w:t xml:space="preserve"> qu’il faut déplacer la         </w:t>
+            </w:r>
+            <w:proofErr w:type="spellStart"/>
+            <w:r>
+              <w:rPr>
+                <w:color w:val="000000" w:themeColor="text1"/>
+              </w:rPr>
+              <w:t>combobox</w:t>
+            </w:r>
+            <w:proofErr w:type="spellEnd"/>
+            <w:r>
+              <w:rPr>
+                <w:color w:val="000000" w:themeColor="text1"/>
+              </w:rPr>
+              <w:t xml:space="preserve"> du choix de mode </w:t>
+            </w:r>
+            <w:r>
+              <w:rPr>
+                <w:color w:val="000000" w:themeColor="text1"/>
+              </w:rPr>
+              <w:t>(mettre</w:t>
+            </w:r>
+            <w:r>
+              <w:rPr>
+                <w:color w:val="000000" w:themeColor="text1"/>
+              </w:rPr>
+              <w:t xml:space="preserve"> dans niveau ?)</w:t>
+            </w:r>
+          </w:p>
+          <w:p>
+            <w:pPr>
+              <w:rPr>
+                <w:b/>
+                <w:bCs/>
+                <w:color w:val="000000" w:themeColor="text1"/>
+              </w:rPr>
+            </w:pPr>
+            <w:r>
+              <w:rPr>
+                <w:b/>
+                <w:bCs/>
+                <w:color w:val="000000" w:themeColor="text1"/>
+              </w:rPr>
+              <w:t xml:space="preserve">         </w:t>
+            </w:r>
+          </w:p>
+          <w:p>
+            <w:pPr>
+              <w:rPr>
+                <w:b/>
+                <w:bCs/>
+                <w:color w:val="000000" w:themeColor="text1"/>
+              </w:rPr>
+            </w:pPr>
+            <w:r>
+              <w:rPr>
+                <w:noProof/>
+              </w:rPr>
+              <w:drawing>
+                <wp:inline distT="0" distB="0" distL="0" distR="0" wp14:anchorId="28968CE5" wp14:editId="1A8CA00B">
+                  <wp:extent cx="4277585" cy="3254684"/>
+                  <wp:effectExtent l="0" t="0" r="8890" b="3175"/>
+                  <wp:docPr id="1" name="Image 1"/>
+                  <wp:cNvGraphicFramePr>
+                    <a:graphicFrameLocks xmlns:a="http://schemas.openxmlformats.org/drawingml/2006/main" noChangeAspect="1"/>
+                  </wp:cNvGraphicFramePr>
+                  <a:graphic xmlns:a="http://schemas.openxmlformats.org/drawingml/2006/main">
+                    <a:graphicData uri="http://schemas.openxmlformats.org/drawingml/2006/picture">
+                      <pic:pic xmlns:pic="http://schemas.openxmlformats.org/drawingml/2006/picture">
+                        <pic:nvPicPr>
+                          <pic:cNvPr id="1" name=""/>
+                          <pic:cNvPicPr/>
+                        </pic:nvPicPr>
+                        <pic:blipFill>
+                          <a:blip r:embed="rId5">
+                            <a:extLst>
+                              <a:ext uri="{28A0092B-C50C-407E-A947-70E740481C1C}">
+                                <a14:useLocalDpi xmlns:a14="http://schemas.microsoft.com/office/drawing/2010/main" val="0"/>
+                              </a:ext>
+                            </a:extLst>
+                          </a:blip>
+                          <a:stretch>
+                            <a:fillRect/>
+                          </a:stretch>
+                        </pic:blipFill>
+                        <pic:spPr>
+                          <a:xfrm>
+                            <a:off x="0" y="0"/>
+                            <a:ext cx="4277585" cy="3254684"/>
+                          </a:xfrm>
+                          <a:prstGeom prst="rect">
+                            <a:avLst/>
+                          </a:prstGeom>
+                        </pic:spPr>
+                      </pic:pic>
+                    </a:graphicData>
+                  </a:graphic>
+                </wp:inline>
+              </w:drawing>
+            </w:r>
+          </w:p>
+          <w:p>
+            <w:pPr>
+              <w:rPr>
+                <w:b/>
+                <w:bCs/>
+                <w:color w:val="000000" w:themeColor="text1"/>
+              </w:rPr>
+            </w:pPr>
+          </w:p>
+          <w:p>
+            <w:pPr>
+              <w:rPr>
+                <w:b/>
+                <w:bCs/>
+                <w:color w:val="000000" w:themeColor="text1"/>
+              </w:rPr>
+            </w:pPr>
+            <w:r>
+              <w:rPr>
+                <w:b/>
+                <w:bCs/>
+                <w:color w:val="000000" w:themeColor="text1"/>
+              </w:rPr>
+              <w:t>Fenêtre inscription :</w:t>
+            </w:r>
+          </w:p>
+          <w:p>
+            <w:pPr>
+              <w:rPr>
+                <w:color w:val="000000" w:themeColor="text1"/>
+              </w:rPr>
+            </w:pPr>
+            <w:r>
+              <w:rPr>
+                <w:b/>
+                <w:bCs/>
+                <w:color w:val="000000" w:themeColor="text1"/>
+              </w:rPr>
+              <w:t xml:space="preserve">- </w:t>
+            </w:r>
+            <w:r>
+              <w:rPr>
+                <w:color w:val="000000" w:themeColor="text1"/>
+              </w:rPr>
+              <w:t xml:space="preserve">retirer aide ? </w:t>
+            </w:r>
+          </w:p>
+          <w:p>
+            <w:pPr>
+              <w:rPr>
+                <w:color w:val="000000" w:themeColor="text1"/>
+              </w:rPr>
+            </w:pPr>
+            <w:r>
+              <w:rPr>
+                <w:color w:val="000000" w:themeColor="text1"/>
+              </w:rPr>
+              <w:t>- retirer joueur deux</w:t>
+            </w:r>
+          </w:p>
+          <w:p>
+            <w:pPr>
+              <w:rPr>
+                <w:color w:val="000000" w:themeColor="text1"/>
+              </w:rPr>
+            </w:pPr>
+            <w:r>
+              <w:rPr>
+                <w:color w:val="000000" w:themeColor="text1"/>
+              </w:rPr>
+              <w:t>- valider ne fait rien</w:t>
+            </w:r>
+          </w:p>
+          <w:p>
+            <w:pPr>
+              <w:rPr>
+                <w:color w:val="000000" w:themeColor="text1"/>
+              </w:rPr>
+            </w:pPr>
+            <w:r>
+              <w:rPr>
+                <w:color w:val="000000" w:themeColor="text1"/>
+              </w:rPr>
+              <w:t>-annuler ferme entièrement le jeu</w:t>
+            </w:r>
+          </w:p>
+          <w:p>
+            <w:pPr>
+              <w:rPr>
+                <w:color w:val="000000" w:themeColor="text1"/>
+              </w:rPr>
+            </w:pPr>
+            <w:r>
+              <w:rPr>
+                <w:noProof/>
+              </w:rPr>
+              <w:lastRenderedPageBreak/>
+              <w:drawing>
+                <wp:inline distT="0" distB="0" distL="0" distR="0" wp14:anchorId="41FB4999" wp14:editId="7EEBE4DB">
+                  <wp:extent cx="4552950" cy="2699385"/>
+                  <wp:effectExtent l="0" t="0" r="0" b="5715"/>
+                  <wp:docPr id="2" name="Image 2"/>
+                  <wp:cNvGraphicFramePr>
+                    <a:graphicFrameLocks xmlns:a="http://schemas.openxmlformats.org/drawingml/2006/main" noChangeAspect="1"/>
+                  </wp:cNvGraphicFramePr>
+                  <a:graphic xmlns:a="http://schemas.openxmlformats.org/drawingml/2006/main">
+                    <a:graphicData uri="http://schemas.openxmlformats.org/drawingml/2006/picture">
+                      <pic:pic xmlns:pic="http://schemas.openxmlformats.org/drawingml/2006/picture">
+                        <pic:nvPicPr>
+                          <pic:cNvPr id="1" name=""/>
+                          <pic:cNvPicPr/>
+                        </pic:nvPicPr>
+                        <pic:blipFill>
+                          <a:blip r:embed="rId6">
+                            <a:extLst>
+                              <a:ext uri="{28A0092B-C50C-407E-A947-70E740481C1C}">
+                                <a14:useLocalDpi xmlns:a14="http://schemas.microsoft.com/office/drawing/2010/main" val="0"/>
+                              </a:ext>
+                            </a:extLst>
+                          </a:blip>
+                          <a:stretch>
+                            <a:fillRect/>
+                          </a:stretch>
+                        </pic:blipFill>
+                        <pic:spPr>
+                          <a:xfrm>
+                            <a:off x="0" y="0"/>
+                            <a:ext cx="4553829" cy="2699906"/>
+                          </a:xfrm>
+                          <a:prstGeom prst="rect">
+                            <a:avLst/>
+                          </a:prstGeom>
+                        </pic:spPr>
+                      </pic:pic>
+                    </a:graphicData>
+                  </a:graphic>
+                </wp:inline>
+              </w:drawing>
+            </w:r>
+          </w:p>
+          <w:p>
+            <w:pPr>
+              <w:rPr>
+                <w:color w:val="000000" w:themeColor="text1"/>
+              </w:rPr>
+            </w:pPr>
+          </w:p>
+          <w:p>
+            <w:pPr>
+              <w:rPr>
+                <w:b/>
+                <w:bCs/>
+                <w:color w:val="000000" w:themeColor="text1"/>
+              </w:rPr>
+            </w:pPr>
+            <w:r>
+              <w:rPr>
+                <w:b/>
+                <w:bCs/>
+                <w:color w:val="000000" w:themeColor="text1"/>
+              </w:rPr>
+              <w:t>Fenêtre</w:t>
+            </w:r>
+            <w:r>
+              <w:rPr>
+                <w:b/>
+                <w:bCs/>
+                <w:color w:val="000000" w:themeColor="text1"/>
+              </w:rPr>
+              <w:t xml:space="preserve"> Quitter :</w:t>
+            </w:r>
+          </w:p>
+          <w:p>
+            <w:pPr>
+              <w:rPr>
+                <w:b/>
+                <w:bCs/>
+                <w:color w:val="000000" w:themeColor="text1"/>
+              </w:rPr>
+            </w:pPr>
+            <w:r>
+              <w:rPr>
+                <w:b/>
+                <w:bCs/>
+                <w:color w:val="000000" w:themeColor="text1"/>
+              </w:rPr>
+              <w:t>-annuler ferme quand même le jeu</w:t>
+            </w:r>
+          </w:p>
+          <w:p>
+            <w:pPr>
+              <w:rPr>
+                <w:b/>
+                <w:bCs/>
+                <w:color w:val="000000" w:themeColor="text1"/>
+              </w:rPr>
+            </w:pPr>
+            <w:r>
+              <w:rPr>
+                <w:b/>
+                <w:bCs/>
+                <w:color w:val="000000" w:themeColor="text1"/>
+              </w:rPr>
+              <w:t>- utiliser la croix en haut a droite ferme quand même le jeu</w:t>
+            </w:r>
+          </w:p>
+          <w:p>
+            <w:pPr>
+              <w:rPr>
+                <w:b/>
+                <w:bCs/>
+                <w:color w:val="000000" w:themeColor="text1"/>
+              </w:rPr>
+            </w:pPr>
+            <w:r>
+              <w:rPr>
+                <w:noProof/>
+              </w:rPr>
+              <w:drawing>
+                <wp:inline distT="0" distB="0" distL="0" distR="0" wp14:anchorId="1183FF25" wp14:editId="0FDFE8F7">
+                  <wp:extent cx="2105025" cy="1485900"/>
+                  <wp:effectExtent l="0" t="0" r="9525" b="0"/>
+                  <wp:docPr id="3" name="Image 3"/>
+                  <wp:cNvGraphicFramePr>
+                    <a:graphicFrameLocks xmlns:a="http://schemas.openxmlformats.org/drawingml/2006/main" noChangeAspect="1"/>
+                  </wp:cNvGraphicFramePr>
+                  <a:graphic xmlns:a="http://schemas.openxmlformats.org/drawingml/2006/main">
+                    <a:graphicData uri="http://schemas.openxmlformats.org/drawingml/2006/picture">
+                      <pic:pic xmlns:pic="http://schemas.openxmlformats.org/drawingml/2006/picture">
+                        <pic:nvPicPr>
+                          <pic:cNvPr id="1" name=""/>
+                          <pic:cNvPicPr/>
+                        </pic:nvPicPr>
+                        <pic:blipFill>
+                          <a:blip r:embed="rId7"/>
+                          <a:stretch>
+                            <a:fillRect/>
+                          </a:stretch>
+                        </pic:blipFill>
+                        <pic:spPr>
+                          <a:xfrm>
+                            <a:off x="0" y="0"/>
+                            <a:ext cx="2105025" cy="1485900"/>
+                          </a:xfrm>
+                          <a:prstGeom prst="rect">
+                            <a:avLst/>
+                          </a:prstGeom>
+                        </pic:spPr>
+                      </pic:pic>
+                    </a:graphicData>
+                  </a:graphic>
+                </wp:inline>
+              </w:drawing>
+            </w:r>
+          </w:p>
+          <w:p>
+            <w:pPr>
+              <w:rPr>
+                <w:b/>
+                <w:bCs/>
+                <w:color w:val="000000" w:themeColor="text1"/>
+              </w:rPr>
+            </w:pPr>
+          </w:p>
+          <w:p>
+            <w:pPr>
+              <w:rPr>
+                <w:color w:val="000000" w:themeColor="text1"/>
+              </w:rPr>
+            </w:pPr>
+          </w:p>
+          <w:p>
+            <w:pPr>
+              <w:rPr>
+                <w:b/>
+                <w:bCs/>
+                <w:color w:val="000000" w:themeColor="text1"/>
+              </w:rPr>
+            </w:pPr>
           </w:p>
           <w:p>
             <w:pPr>
@@ -1183,6 +1824,7 @@
                 <w:b/>
                 <w:bCs/>
               </w:rPr>
+              <w:lastRenderedPageBreak/>
               <w:t>Commentaire :</w:t>
             </w:r>
             <w:r>
@@ -1192,6 +1834,53 @@
               </w:rPr>
               <w:t xml:space="preserve"> </w:t>
             </w:r>
+          </w:p>
+          <w:p>
+            <w:pPr>
+              <w:rPr>
+                <w:b/>
+                <w:bCs/>
+              </w:rPr>
+            </w:pPr>
+            <w:r>
+              <w:rPr>
+                <w:b/>
+                <w:bCs/>
+              </w:rPr>
+              <w:t>[</w:t>
+            </w:r>
+            <w:proofErr w:type="gramStart"/>
+            <w:r>
+              <w:rPr>
+                <w:b/>
+                <w:bCs/>
+              </w:rPr>
+              <w:t>testeur</w:t>
+            </w:r>
+            <w:proofErr w:type="gramEnd"/>
+            <w:r>
+              <w:rPr>
+                <w:b/>
+                <w:bCs/>
+              </w:rPr>
+              <w:t xml:space="preserve">] : vu que tout n’est pas encore implémenté </w:t>
+            </w:r>
+            <w:r>
+              <w:rPr>
+                <w:b/>
+                <w:bCs/>
+              </w:rPr>
+              <w:t>il est normal que certaine choses ne fonctionne pas, cependant certaine choses peuvent être réglée dans l’</w:t>
+            </w:r>
+            <w:proofErr w:type="spellStart"/>
+            <w:r>
+              <w:rPr>
+                <w:b/>
+                <w:bCs/>
+              </w:rPr>
+              <w:t>imédiat</w:t>
+            </w:r>
+            <w:proofErr w:type="spellEnd"/>
           </w:p>
           <w:p/>
         </w:tc>
@@ -1379,6 +2068,7 @@
                 <w:b/>
                 <w:bCs/>
               </w:rPr>
+              <w:lastRenderedPageBreak/>
               <w:t>Etat :</w:t>
             </w:r>
             <w:r>
@@ -2147,4 +2837,16 @@
     </a:ext>
   </a:extLst>
 </a:theme>
+</file>
+
+<file path=customXml/item1.xml><?xml version="1.0" encoding="utf-8"?>
+<b:Sources xmlns:b="http://schemas.openxmlformats.org/officeDocument/2006/bibliography" xmlns="http://schemas.openxmlformats.org/officeDocument/2006/bibliography" SelectedStyle="\APASixthEditionOfficeOnline.xsl" StyleName="APA" Version="6"/>
+</file>
+
+<file path=customXml/itemProps1.xml><?xml version="1.0" encoding="utf-8"?>
+<ds:datastoreItem xmlns:ds="http://schemas.openxmlformats.org/officeDocument/2006/customXml" ds:itemID="{9066E868-689A-46C9-B228-2233992D43B5}">
+  <ds:schemaRefs>
+    <ds:schemaRef ds:uri="http://schemas.openxmlformats.org/officeDocument/2006/bibliography"/>
+  </ds:schemaRefs>
+</ds:datastoreItem>
 </file>
</xml_diff>

<commit_message>
ressource code + maj rapport bug
</commit_message>
<xml_diff>
--- a/test/RapportBugs.docx
+++ b/test/RapportBugs.docx
@@ -252,6 +252,7 @@
               </w:rPr>
               <w:t xml:space="preserve"> ====================================================================== </w:t>
             </w:r>
+            <w:proofErr w:type="spellStart"/>
             <w:r>
               <w:rPr>
                 <w:rFonts w:ascii="Helvetica" w:hAnsi="Helvetica" w:cs="Helvetica"/>
@@ -259,7 +260,17 @@
                 <w:highlight w:val="yellow"/>
                 <w:lang w:val="en-GB"/>
               </w:rPr>
-              <w:t xml:space="preserve">FAIL: </w:t>
+              <w:t>FAIL</w:t>
+            </w:r>
+            <w:proofErr w:type="spellEnd"/>
+            <w:r>
+              <w:rPr>
+                <w:rFonts w:ascii="Helvetica" w:hAnsi="Helvetica" w:cs="Helvetica"/>
+                <w:color w:val="000000" w:themeColor="text1"/>
+                <w:highlight w:val="yellow"/>
+                <w:lang w:val="en-GB"/>
+              </w:rPr>
+              <w:t xml:space="preserve">: </w:t>
             </w:r>
             <w:proofErr w:type="spellStart"/>
             <w:r>
@@ -1919,6 +1930,12 @@
     </w:tbl>
     <w:p/>
     <w:p/>
+    <w:p/>
+    <w:p/>
+    <w:p/>
+    <w:p/>
+    <w:p/>
+    <w:p/>
     <w:tbl>
       <w:tblPr>
         <w:tblStyle w:val="Grilledutableau"/>
@@ -1944,6 +1961,7 @@
                 <w:b/>
                 <w:bCs/>
               </w:rPr>
+              <w:lastRenderedPageBreak/>
               <w:t>Type test :</w:t>
             </w:r>
             <w:r>
@@ -2068,7 +2086,6 @@
                 <w:b/>
                 <w:bCs/>
               </w:rPr>
-              <w:lastRenderedPageBreak/>
               <w:t>Etat :</w:t>
             </w:r>
             <w:r>
@@ -2844,7 +2861,7 @@
 </file>
 
 <file path=customXml/itemProps1.xml><?xml version="1.0" encoding="utf-8"?>
-<ds:datastoreItem xmlns:ds="http://schemas.openxmlformats.org/officeDocument/2006/customXml" ds:itemID="{9066E868-689A-46C9-B228-2233992D43B5}">
+<ds:datastoreItem xmlns:ds="http://schemas.openxmlformats.org/officeDocument/2006/customXml" ds:itemID="{BC7F92F6-E7BC-43D2-82BA-F9F4913BC294}">
   <ds:schemaRefs>
     <ds:schemaRef ds:uri="http://schemas.openxmlformats.org/officeDocument/2006/bibliography"/>
   </ds:schemaRefs>

</xml_diff>